<commit_message>
Subo semana 3 👩‍💻
</commit_message>
<xml_diff>
--- a/Semana 3/ADOr006_V7_SEMANA 3_JULIANA CASTILLO ARAUJO.docx
+++ b/Semana 3/ADOr006_V7_SEMANA 3_JULIANA CASTILLO ARAUJO.docx
@@ -65,15 +65,15 @@
           <w:sz w:val="22"/>
           <w:szCs w:val="22"/>
         </w:rPr>
-        <w:t xml:space="preserve">, </w:t>
-      </w:r>
-      <w:r>
-        <w:rPr>
-          <w:rFonts w:ascii="Arial" w:hAnsi="Arial" w:cs="Arial"/>
-          <w:sz w:val="22"/>
-          <w:szCs w:val="22"/>
-        </w:rPr>
-        <w:t>[AAAA-MM-DD</w:t>
+        <w:t>,</w:t>
+      </w:r>
+      <w:r>
+        <w:rPr>
+          <w:rFonts w:ascii="Arial" w:hAnsi="Arial" w:cs="Arial"/>
+          <w:sz w:val="22"/>
+          <w:szCs w:val="22"/>
+        </w:rPr>
+        <w:t xml:space="preserve"> 2023-03-11</w:t>
       </w:r>
       <w:r>
         <w:rPr>
@@ -263,26 +263,40 @@
           <w:sz w:val="22"/>
           <w:szCs w:val="22"/>
         </w:rPr>
-        <w:t>[AAAA-MM-DD</w:t>
-      </w:r>
-      <w:proofErr w:type="gramStart"/>
-      <w:r>
-        <w:rPr>
-          <w:rFonts w:ascii="Arial" w:hAnsi="Arial" w:cs="Arial"/>
-          <w:sz w:val="22"/>
-          <w:szCs w:val="22"/>
-        </w:rPr>
-        <w:t xml:space="preserve">]  </w:t>
-      </w:r>
-      <w:r>
-        <w:rPr>
-          <w:rFonts w:ascii="Arial" w:hAnsi="Arial" w:cs="Arial"/>
-          <w:sz w:val="22"/>
-          <w:szCs w:val="22"/>
-        </w:rPr>
-        <w:t>a</w:t>
-      </w:r>
-      <w:proofErr w:type="gramEnd"/>
+        <w:t>2023</w:t>
+      </w:r>
+      <w:r>
+        <w:rPr>
+          <w:rFonts w:ascii="Arial" w:hAnsi="Arial" w:cs="Arial"/>
+          <w:sz w:val="22"/>
+          <w:szCs w:val="22"/>
+        </w:rPr>
+        <w:t>-</w:t>
+      </w:r>
+      <w:r>
+        <w:rPr>
+          <w:rFonts w:ascii="Arial" w:hAnsi="Arial" w:cs="Arial"/>
+          <w:sz w:val="22"/>
+          <w:szCs w:val="22"/>
+        </w:rPr>
+        <w:t>03</w:t>
+      </w:r>
+      <w:r>
+        <w:rPr>
+          <w:rFonts w:ascii="Arial" w:hAnsi="Arial" w:cs="Arial"/>
+          <w:sz w:val="22"/>
+          <w:szCs w:val="22"/>
+        </w:rPr>
+        <w:t>-</w:t>
+      </w:r>
+      <w:r>
+        <w:rPr>
+          <w:rFonts w:ascii="Arial" w:hAnsi="Arial" w:cs="Arial"/>
+          <w:sz w:val="22"/>
+          <w:szCs w:val="22"/>
+        </w:rPr>
+        <w:t>11 a</w:t>
+      </w:r>
       <w:r>
         <w:rPr>
           <w:rFonts w:ascii="Arial" w:hAnsi="Arial" w:cs="Arial"/>
@@ -297,7 +311,23 @@
           <w:sz w:val="22"/>
           <w:szCs w:val="22"/>
         </w:rPr>
-        <w:t>[AAAA-MM-DD</w:t>
+        <w:t>2023-03-1</w:t>
+      </w:r>
+      <w:r>
+        <w:rPr>
+          <w:rFonts w:ascii="Arial" w:hAnsi="Arial" w:cs="Arial"/>
+          <w:sz w:val="22"/>
+          <w:szCs w:val="22"/>
+        </w:rPr>
+        <w:t>5</w:t>
+      </w:r>
+      <w:r>
+        <w:rPr>
+          <w:rFonts w:ascii="Arial" w:hAnsi="Arial" w:cs="Arial"/>
+          <w:sz w:val="22"/>
+          <w:szCs w:val="22"/>
+        </w:rPr>
+        <w:t xml:space="preserve"> </w:t>
       </w:r>
     </w:p>
     <w:p>
@@ -343,7 +373,7 @@
           <w:sz w:val="22"/>
           <w:szCs w:val="22"/>
         </w:rPr>
-        <w:t>[AAAA-MM-DD</w:t>
+        <w:t>2023-03-11</w:t>
       </w:r>
     </w:p>
     <w:p>
@@ -363,6 +393,14 @@
         </w:rPr>
         <w:t xml:space="preserve">Asignación: </w:t>
       </w:r>
+      <w:r>
+        <w:rPr>
+          <w:rFonts w:ascii="Arial" w:hAnsi="Arial" w:cs="Arial"/>
+          <w:sz w:val="22"/>
+          <w:szCs w:val="22"/>
+        </w:rPr>
+        <w:t>Revisión de página ISU sección “Nosotros” – Función y Propósitos</w:t>
+      </w:r>
     </w:p>
     <w:p>
       <w:pPr>
@@ -381,10 +419,940 @@
         </w:rPr>
         <w:t xml:space="preserve">Horas realizadas: </w:t>
       </w:r>
+      <w:r>
+        <w:rPr>
+          <w:rFonts w:ascii="Arial" w:hAnsi="Arial" w:cs="Arial"/>
+          <w:sz w:val="22"/>
+          <w:szCs w:val="22"/>
+        </w:rPr>
+        <w:t>5</w:t>
+      </w:r>
     </w:p>
     <w:p>
       <w:pPr>
         <w:jc w:val="both"/>
+        <w:rPr>
+          <w:rFonts w:ascii="Arial" w:hAnsi="Arial" w:cs="Arial"/>
+          <w:sz w:val="22"/>
+          <w:szCs w:val="22"/>
+        </w:rPr>
+      </w:pPr>
+    </w:p>
+    <w:p>
+      <w:pPr>
+        <w:jc w:val="both"/>
+        <w:rPr>
+          <w:rFonts w:ascii="Arial" w:hAnsi="Arial" w:cs="Arial"/>
+          <w:sz w:val="22"/>
+          <w:szCs w:val="22"/>
+        </w:rPr>
+      </w:pPr>
+      <w:r>
+        <w:rPr>
+          <w:rFonts w:ascii="Arial" w:hAnsi="Arial" w:cs="Arial"/>
+          <w:sz w:val="22"/>
+          <w:szCs w:val="22"/>
+        </w:rPr>
+        <w:t xml:space="preserve">En la revisión de la página ISU detalle la función de ISU </w:t>
+      </w:r>
+      <w:r>
+        <w:rPr>
+          <w:rFonts w:ascii="Arial" w:hAnsi="Arial" w:cs="Arial"/>
+          <w:sz w:val="22"/>
+          <w:szCs w:val="22"/>
+        </w:rPr>
+        <w:t>(Interacción Social Universitaria)</w:t>
+      </w:r>
+      <w:r>
+        <w:rPr>
+          <w:rFonts w:ascii="Arial" w:hAnsi="Arial" w:cs="Arial"/>
+          <w:sz w:val="22"/>
+          <w:szCs w:val="22"/>
+        </w:rPr>
+        <w:t xml:space="preserve"> considero mejorar de manera visual y un poco más interactiva. ISU genera un impacto positivo en la comunidad universitaria, este impacto puede demostrarse con videos o imágenes</w:t>
+      </w:r>
+    </w:p>
+    <w:p>
+      <w:pPr>
+        <w:jc w:val="both"/>
+        <w:rPr>
+          <w:rFonts w:ascii="Arial" w:hAnsi="Arial" w:cs="Arial"/>
+          <w:sz w:val="22"/>
+          <w:szCs w:val="22"/>
+        </w:rPr>
+      </w:pPr>
+    </w:p>
+    <w:p>
+      <w:pPr>
+        <w:jc w:val="both"/>
+        <w:rPr>
+          <w:rFonts w:ascii="Arial" w:hAnsi="Arial" w:cs="Arial"/>
+          <w:sz w:val="22"/>
+          <w:szCs w:val="22"/>
+        </w:rPr>
+      </w:pPr>
+      <w:r>
+        <w:rPr>
+          <w:rFonts w:ascii="Arial" w:hAnsi="Arial" w:cs="Arial"/>
+          <w:noProof/>
+          <w:sz w:val="22"/>
+          <w:szCs w:val="22"/>
+        </w:rPr>
+        <w:drawing>
+          <wp:inline distT="0" distB="0" distL="0" distR="0" wp14:anchorId="29C7CCF0" wp14:editId="4FCA10ED">
+            <wp:extent cx="5252085" cy="859155"/>
+            <wp:effectExtent l="0" t="0" r="5715" b="4445"/>
+            <wp:docPr id="600008603" name="Imagen 1"/>
+            <wp:cNvGraphicFramePr>
+              <a:graphicFrameLocks xmlns:a="http://schemas.openxmlformats.org/drawingml/2006/main" noChangeAspect="1"/>
+            </wp:cNvGraphicFramePr>
+            <a:graphic xmlns:a="http://schemas.openxmlformats.org/drawingml/2006/main">
+              <a:graphicData uri="http://schemas.openxmlformats.org/drawingml/2006/picture">
+                <pic:pic xmlns:pic="http://schemas.openxmlformats.org/drawingml/2006/picture">
+                  <pic:nvPicPr>
+                    <pic:cNvPr id="600008603" name="Imagen 1"/>
+                    <pic:cNvPicPr/>
+                  </pic:nvPicPr>
+                  <pic:blipFill>
+                    <a:blip r:embed="rId11" cstate="print">
+                      <a:extLst>
+                        <a:ext uri="{28A0092B-C50C-407E-A947-70E740481C1C}">
+                          <a14:useLocalDpi xmlns:a14="http://schemas.microsoft.com/office/drawing/2010/main" val="0"/>
+                        </a:ext>
+                      </a:extLst>
+                    </a:blip>
+                    <a:stretch>
+                      <a:fillRect/>
+                    </a:stretch>
+                  </pic:blipFill>
+                  <pic:spPr>
+                    <a:xfrm>
+                      <a:off x="0" y="0"/>
+                      <a:ext cx="5252085" cy="859155"/>
+                    </a:xfrm>
+                    <a:prstGeom prst="rect">
+                      <a:avLst/>
+                    </a:prstGeom>
+                  </pic:spPr>
+                </pic:pic>
+              </a:graphicData>
+            </a:graphic>
+          </wp:inline>
+        </w:drawing>
+      </w:r>
+    </w:p>
+    <w:p>
+      <w:pPr>
+        <w:jc w:val="both"/>
+        <w:rPr>
+          <w:rFonts w:ascii="Arial" w:hAnsi="Arial" w:cs="Arial"/>
+          <w:sz w:val="22"/>
+          <w:szCs w:val="22"/>
+        </w:rPr>
+      </w:pPr>
+    </w:p>
+    <w:p>
+      <w:pPr>
+        <w:jc w:val="both"/>
+        <w:rPr>
+          <w:rFonts w:ascii="Arial" w:hAnsi="Arial" w:cs="Arial"/>
+          <w:sz w:val="22"/>
+          <w:szCs w:val="22"/>
+        </w:rPr>
+      </w:pPr>
+      <w:r>
+        <w:rPr>
+          <w:rFonts w:ascii="Arial" w:hAnsi="Arial" w:cs="Arial"/>
+          <w:sz w:val="22"/>
+          <w:szCs w:val="22"/>
+        </w:rPr>
+        <w:t xml:space="preserve">En los propósitos de la web se muestra nuevamente solo un contenido textual de la información, en donde el tipado y nivel de la letra es poco interactivo, considero que este puede llevarse con uno o dos Smart Art alusivos a la indagación y la construcción de aquellos entornos sociales donde ISU ha impactado a la comunidad </w:t>
+      </w:r>
+    </w:p>
+    <w:p>
+      <w:pPr>
+        <w:jc w:val="both"/>
+        <w:rPr>
+          <w:rFonts w:ascii="Arial" w:hAnsi="Arial" w:cs="Arial"/>
+          <w:sz w:val="22"/>
+          <w:szCs w:val="22"/>
+        </w:rPr>
+      </w:pPr>
+    </w:p>
+    <w:p>
+      <w:pPr>
+        <w:rPr>
+          <w:rFonts w:ascii="Arial" w:hAnsi="Arial" w:cs="Arial"/>
+          <w:sz w:val="22"/>
+          <w:szCs w:val="22"/>
+        </w:rPr>
+      </w:pPr>
+      <w:r>
+        <w:rPr>
+          <w:rFonts w:ascii="Arial" w:hAnsi="Arial" w:cs="Arial"/>
+          <w:noProof/>
+          <w:sz w:val="22"/>
+          <w:szCs w:val="22"/>
+        </w:rPr>
+        <w:drawing>
+          <wp:inline distT="0" distB="0" distL="0" distR="0" wp14:anchorId="2EF8877E" wp14:editId="00C63ACA">
+            <wp:extent cx="5252085" cy="779780"/>
+            <wp:effectExtent l="0" t="0" r="5715" b="0"/>
+            <wp:docPr id="739606621" name="Imagen 2" descr="Interfaz de usuario gráfica, Texto, Aplicación&#10;&#10;Descripción generada automáticamente con confianza media"/>
+            <wp:cNvGraphicFramePr>
+              <a:graphicFrameLocks xmlns:a="http://schemas.openxmlformats.org/drawingml/2006/main" noChangeAspect="1"/>
+            </wp:cNvGraphicFramePr>
+            <a:graphic xmlns:a="http://schemas.openxmlformats.org/drawingml/2006/main">
+              <a:graphicData uri="http://schemas.openxmlformats.org/drawingml/2006/picture">
+                <pic:pic xmlns:pic="http://schemas.openxmlformats.org/drawingml/2006/picture">
+                  <pic:nvPicPr>
+                    <pic:cNvPr id="739606621" name="Imagen 2" descr="Interfaz de usuario gráfica, Texto, Aplicación&#10;&#10;Descripción generada automáticamente con confianza media"/>
+                    <pic:cNvPicPr/>
+                  </pic:nvPicPr>
+                  <pic:blipFill>
+                    <a:blip r:embed="rId12" cstate="print">
+                      <a:extLst>
+                        <a:ext uri="{28A0092B-C50C-407E-A947-70E740481C1C}">
+                          <a14:useLocalDpi xmlns:a14="http://schemas.microsoft.com/office/drawing/2010/main" val="0"/>
+                        </a:ext>
+                      </a:extLst>
+                    </a:blip>
+                    <a:stretch>
+                      <a:fillRect/>
+                    </a:stretch>
+                  </pic:blipFill>
+                  <pic:spPr>
+                    <a:xfrm>
+                      <a:off x="0" y="0"/>
+                      <a:ext cx="5252085" cy="779780"/>
+                    </a:xfrm>
+                    <a:prstGeom prst="rect">
+                      <a:avLst/>
+                    </a:prstGeom>
+                  </pic:spPr>
+                </pic:pic>
+              </a:graphicData>
+            </a:graphic>
+          </wp:inline>
+        </w:drawing>
+      </w:r>
+    </w:p>
+    <w:p>
+      <w:pPr>
+        <w:rPr>
+          <w:rFonts w:ascii="Arial" w:hAnsi="Arial" w:cs="Arial"/>
+          <w:sz w:val="22"/>
+          <w:szCs w:val="22"/>
+        </w:rPr>
+      </w:pPr>
+    </w:p>
+    <w:p>
+      <w:pPr>
+        <w:rPr>
+          <w:rFonts w:ascii="Arial" w:hAnsi="Arial" w:cs="Arial"/>
+          <w:sz w:val="22"/>
+          <w:szCs w:val="22"/>
+        </w:rPr>
+      </w:pPr>
+    </w:p>
+    <w:p>
+      <w:pPr>
+        <w:rPr>
+          <w:rFonts w:ascii="Arial" w:hAnsi="Arial" w:cs="Arial"/>
+          <w:sz w:val="22"/>
+          <w:szCs w:val="22"/>
+        </w:rPr>
+      </w:pPr>
+    </w:p>
+    <w:p>
+      <w:pPr>
+        <w:jc w:val="both"/>
+        <w:rPr>
+          <w:rFonts w:ascii="Arial" w:hAnsi="Arial" w:cs="Arial"/>
+          <w:sz w:val="22"/>
+          <w:szCs w:val="22"/>
+        </w:rPr>
+      </w:pPr>
+      <w:r>
+        <w:rPr>
+          <w:rFonts w:ascii="Arial" w:hAnsi="Arial" w:cs="Arial"/>
+          <w:sz w:val="22"/>
+          <w:szCs w:val="22"/>
+        </w:rPr>
+        <w:t>Dia 2023-03-1</w:t>
+      </w:r>
+      <w:r>
+        <w:rPr>
+          <w:rFonts w:ascii="Arial" w:hAnsi="Arial" w:cs="Arial"/>
+          <w:sz w:val="22"/>
+          <w:szCs w:val="22"/>
+        </w:rPr>
+        <w:t>2</w:t>
+      </w:r>
+    </w:p>
+    <w:p>
+      <w:pPr>
+        <w:jc w:val="both"/>
+        <w:rPr>
+          <w:rFonts w:ascii="Arial" w:hAnsi="Arial" w:cs="Arial"/>
+          <w:sz w:val="22"/>
+          <w:szCs w:val="22"/>
+        </w:rPr>
+      </w:pPr>
+      <w:r>
+        <w:rPr>
+          <w:rFonts w:ascii="Arial" w:hAnsi="Arial" w:cs="Arial"/>
+          <w:sz w:val="22"/>
+          <w:szCs w:val="22"/>
+        </w:rPr>
+        <w:t xml:space="preserve">Asignación: Revisión de página ISU sección “Nosotros” – </w:t>
+      </w:r>
+      <w:r>
+        <w:rPr>
+          <w:rFonts w:ascii="Arial" w:hAnsi="Arial" w:cs="Arial"/>
+          <w:sz w:val="22"/>
+          <w:szCs w:val="22"/>
+        </w:rPr>
+        <w:t xml:space="preserve">Vinculación y </w:t>
+      </w:r>
+      <w:r>
+        <w:rPr>
+          <w:rFonts w:ascii="Arial" w:hAnsi="Arial" w:cs="Arial"/>
+          <w:sz w:val="22"/>
+          <w:szCs w:val="22"/>
+        </w:rPr>
+        <w:t xml:space="preserve">Política </w:t>
+      </w:r>
+    </w:p>
+    <w:p>
+      <w:pPr>
+        <w:jc w:val="both"/>
+        <w:rPr>
+          <w:rFonts w:ascii="Arial" w:hAnsi="Arial" w:cs="Arial"/>
+          <w:sz w:val="22"/>
+          <w:szCs w:val="22"/>
+        </w:rPr>
+      </w:pPr>
+      <w:r>
+        <w:rPr>
+          <w:rFonts w:ascii="Arial" w:hAnsi="Arial" w:cs="Arial"/>
+          <w:sz w:val="22"/>
+          <w:szCs w:val="22"/>
+        </w:rPr>
+        <w:t>Horas realizadas: 5</w:t>
+      </w:r>
+    </w:p>
+    <w:p>
+      <w:pPr>
+        <w:jc w:val="both"/>
+        <w:rPr>
+          <w:rFonts w:ascii="Arial" w:hAnsi="Arial" w:cs="Arial"/>
+          <w:sz w:val="22"/>
+          <w:szCs w:val="22"/>
+        </w:rPr>
+      </w:pPr>
+    </w:p>
+    <w:p>
+      <w:pPr>
+        <w:jc w:val="both"/>
+        <w:rPr>
+          <w:rFonts w:ascii="Arial" w:hAnsi="Arial" w:cs="Arial"/>
+          <w:sz w:val="22"/>
+          <w:szCs w:val="22"/>
+        </w:rPr>
+      </w:pPr>
+      <w:r>
+        <w:rPr>
+          <w:rFonts w:ascii="Arial" w:hAnsi="Arial" w:cs="Arial"/>
+          <w:sz w:val="22"/>
+          <w:szCs w:val="22"/>
+        </w:rPr>
+        <w:t xml:space="preserve">En la revisión de la página ISU detalle la </w:t>
+      </w:r>
+      <w:r>
+        <w:rPr>
+          <w:rFonts w:ascii="Arial" w:hAnsi="Arial" w:cs="Arial"/>
+          <w:sz w:val="22"/>
+          <w:szCs w:val="22"/>
+        </w:rPr>
+        <w:t xml:space="preserve">vinculación </w:t>
+      </w:r>
+      <w:r>
+        <w:rPr>
+          <w:rFonts w:ascii="Arial" w:hAnsi="Arial" w:cs="Arial"/>
+          <w:sz w:val="22"/>
+          <w:szCs w:val="22"/>
+        </w:rPr>
+        <w:t xml:space="preserve">de ISU </w:t>
+      </w:r>
+      <w:r>
+        <w:rPr>
+          <w:rFonts w:ascii="Arial" w:hAnsi="Arial" w:cs="Arial"/>
+          <w:sz w:val="22"/>
+          <w:szCs w:val="22"/>
+        </w:rPr>
+        <w:t>(Interacción Social Universitaria)</w:t>
+      </w:r>
+      <w:r>
+        <w:rPr>
+          <w:rFonts w:ascii="Arial" w:hAnsi="Arial" w:cs="Arial"/>
+          <w:sz w:val="22"/>
+          <w:szCs w:val="22"/>
+        </w:rPr>
+        <w:t xml:space="preserve"> considero </w:t>
+      </w:r>
+      <w:r>
+        <w:rPr>
+          <w:rFonts w:ascii="Arial" w:hAnsi="Arial" w:cs="Arial"/>
+          <w:sz w:val="22"/>
+          <w:szCs w:val="22"/>
+        </w:rPr>
+        <w:t>actualizar esta información de 2016 ha versiones más actuales, ya sean estas de los acuerdos vigentes de vinculación de 2022 o 2023</w:t>
+      </w:r>
+    </w:p>
+    <w:p>
+      <w:pPr>
+        <w:jc w:val="both"/>
+        <w:rPr>
+          <w:rFonts w:ascii="Arial" w:hAnsi="Arial" w:cs="Arial"/>
+          <w:sz w:val="22"/>
+          <w:szCs w:val="22"/>
+        </w:rPr>
+      </w:pPr>
+    </w:p>
+    <w:p>
+      <w:pPr>
+        <w:jc w:val="both"/>
+        <w:rPr>
+          <w:rFonts w:ascii="Arial" w:hAnsi="Arial" w:cs="Arial"/>
+          <w:sz w:val="22"/>
+          <w:szCs w:val="22"/>
+        </w:rPr>
+      </w:pPr>
+    </w:p>
+    <w:p>
+      <w:pPr>
+        <w:jc w:val="both"/>
+        <w:rPr>
+          <w:rFonts w:ascii="Arial" w:hAnsi="Arial" w:cs="Arial"/>
+          <w:sz w:val="22"/>
+          <w:szCs w:val="22"/>
+        </w:rPr>
+      </w:pPr>
+      <w:r>
+        <w:rPr>
+          <w:rFonts w:ascii="Arial" w:hAnsi="Arial" w:cs="Arial"/>
+          <w:noProof/>
+          <w:sz w:val="22"/>
+          <w:szCs w:val="22"/>
+        </w:rPr>
+        <w:drawing>
+          <wp:inline distT="0" distB="0" distL="0" distR="0" wp14:anchorId="171918F2" wp14:editId="7BF84FBB">
+            <wp:extent cx="5252085" cy="788670"/>
+            <wp:effectExtent l="0" t="0" r="5715" b="0"/>
+            <wp:docPr id="140721975" name="Imagen 3"/>
+            <wp:cNvGraphicFramePr>
+              <a:graphicFrameLocks xmlns:a="http://schemas.openxmlformats.org/drawingml/2006/main" noChangeAspect="1"/>
+            </wp:cNvGraphicFramePr>
+            <a:graphic xmlns:a="http://schemas.openxmlformats.org/drawingml/2006/main">
+              <a:graphicData uri="http://schemas.openxmlformats.org/drawingml/2006/picture">
+                <pic:pic xmlns:pic="http://schemas.openxmlformats.org/drawingml/2006/picture">
+                  <pic:nvPicPr>
+                    <pic:cNvPr id="140721975" name="Imagen 140721975"/>
+                    <pic:cNvPicPr/>
+                  </pic:nvPicPr>
+                  <pic:blipFill>
+                    <a:blip r:embed="rId13" cstate="print">
+                      <a:extLst>
+                        <a:ext uri="{28A0092B-C50C-407E-A947-70E740481C1C}">
+                          <a14:useLocalDpi xmlns:a14="http://schemas.microsoft.com/office/drawing/2010/main" val="0"/>
+                        </a:ext>
+                      </a:extLst>
+                    </a:blip>
+                    <a:stretch>
+                      <a:fillRect/>
+                    </a:stretch>
+                  </pic:blipFill>
+                  <pic:spPr>
+                    <a:xfrm>
+                      <a:off x="0" y="0"/>
+                      <a:ext cx="5252085" cy="788670"/>
+                    </a:xfrm>
+                    <a:prstGeom prst="rect">
+                      <a:avLst/>
+                    </a:prstGeom>
+                  </pic:spPr>
+                </pic:pic>
+              </a:graphicData>
+            </a:graphic>
+          </wp:inline>
+        </w:drawing>
+      </w:r>
+    </w:p>
+    <w:p>
+      <w:pPr>
+        <w:jc w:val="both"/>
+        <w:rPr>
+          <w:rFonts w:ascii="Arial" w:hAnsi="Arial" w:cs="Arial"/>
+          <w:sz w:val="22"/>
+          <w:szCs w:val="22"/>
+        </w:rPr>
+      </w:pPr>
+    </w:p>
+    <w:p>
+      <w:pPr>
+        <w:jc w:val="both"/>
+        <w:rPr>
+          <w:rFonts w:ascii="Arial" w:hAnsi="Arial" w:cs="Arial"/>
+          <w:sz w:val="22"/>
+          <w:szCs w:val="22"/>
+        </w:rPr>
+      </w:pPr>
+      <w:r>
+        <w:rPr>
+          <w:rFonts w:ascii="Arial" w:hAnsi="Arial" w:cs="Arial"/>
+          <w:sz w:val="22"/>
+          <w:szCs w:val="22"/>
+        </w:rPr>
+        <w:t xml:space="preserve">La política de ISU es poco detallada, y descriptiva una nueva documentación de PDF que se encuentra en el siguiente enlace: </w:t>
+      </w:r>
+    </w:p>
+    <w:p>
+      <w:pPr>
+        <w:jc w:val="both"/>
+        <w:rPr>
+          <w:rFonts w:ascii="Arial" w:hAnsi="Arial" w:cs="Arial"/>
+          <w:sz w:val="22"/>
+          <w:szCs w:val="22"/>
+        </w:rPr>
+      </w:pPr>
+    </w:p>
+    <w:p>
+      <w:pPr>
+        <w:jc w:val="both"/>
+        <w:rPr>
+          <w:rFonts w:ascii="Arial" w:hAnsi="Arial" w:cs="Arial"/>
+          <w:sz w:val="22"/>
+          <w:szCs w:val="22"/>
+        </w:rPr>
+      </w:pPr>
+      <w:hyperlink r:id="rId14" w:history="1">
+        <w:r>
+          <w:rPr>
+            <w:rStyle w:val="Hipervnculo"/>
+            <w:rFonts w:ascii="Arial" w:hAnsi="Arial" w:cs="Arial"/>
+            <w:sz w:val="22"/>
+            <w:szCs w:val="22"/>
+          </w:rPr>
+          <w:t>https://www.ucundinamarca.edu.co/documents/normatividad/acuerdos_superior/2019/014-4.pdf</w:t>
+        </w:r>
+      </w:hyperlink>
+    </w:p>
+    <w:p>
+      <w:pPr>
+        <w:jc w:val="both"/>
+        <w:rPr>
+          <w:rFonts w:ascii="Arial" w:hAnsi="Arial" w:cs="Arial"/>
+          <w:sz w:val="22"/>
+          <w:szCs w:val="22"/>
+        </w:rPr>
+      </w:pPr>
+    </w:p>
+    <w:p>
+      <w:pPr>
+        <w:rPr>
+          <w:rFonts w:ascii="Arial" w:hAnsi="Arial" w:cs="Arial"/>
+          <w:sz w:val="22"/>
+          <w:szCs w:val="22"/>
+        </w:rPr>
+      </w:pPr>
+      <w:r>
+        <w:rPr>
+          <w:rFonts w:ascii="Arial" w:hAnsi="Arial" w:cs="Arial"/>
+          <w:noProof/>
+          <w:sz w:val="22"/>
+          <w:szCs w:val="22"/>
+        </w:rPr>
+        <w:drawing>
+          <wp:inline distT="0" distB="0" distL="0" distR="0" wp14:anchorId="045FB557" wp14:editId="46ECA03D">
+            <wp:extent cx="5252085" cy="791210"/>
+            <wp:effectExtent l="0" t="0" r="5715" b="0"/>
+            <wp:docPr id="283833212" name="Imagen 4"/>
+            <wp:cNvGraphicFramePr>
+              <a:graphicFrameLocks xmlns:a="http://schemas.openxmlformats.org/drawingml/2006/main" noChangeAspect="1"/>
+            </wp:cNvGraphicFramePr>
+            <a:graphic xmlns:a="http://schemas.openxmlformats.org/drawingml/2006/main">
+              <a:graphicData uri="http://schemas.openxmlformats.org/drawingml/2006/picture">
+                <pic:pic xmlns:pic="http://schemas.openxmlformats.org/drawingml/2006/picture">
+                  <pic:nvPicPr>
+                    <pic:cNvPr id="283833212" name="Imagen 283833212"/>
+                    <pic:cNvPicPr/>
+                  </pic:nvPicPr>
+                  <pic:blipFill>
+                    <a:blip r:embed="rId15" cstate="print">
+                      <a:extLst>
+                        <a:ext uri="{28A0092B-C50C-407E-A947-70E740481C1C}">
+                          <a14:useLocalDpi xmlns:a14="http://schemas.microsoft.com/office/drawing/2010/main" val="0"/>
+                        </a:ext>
+                      </a:extLst>
+                    </a:blip>
+                    <a:stretch>
+                      <a:fillRect/>
+                    </a:stretch>
+                  </pic:blipFill>
+                  <pic:spPr>
+                    <a:xfrm>
+                      <a:off x="0" y="0"/>
+                      <a:ext cx="5252085" cy="791210"/>
+                    </a:xfrm>
+                    <a:prstGeom prst="rect">
+                      <a:avLst/>
+                    </a:prstGeom>
+                  </pic:spPr>
+                </pic:pic>
+              </a:graphicData>
+            </a:graphic>
+          </wp:inline>
+        </w:drawing>
+      </w:r>
+    </w:p>
+    <w:p>
+      <w:pPr>
+        <w:rPr>
+          <w:rFonts w:ascii="Arial" w:hAnsi="Arial" w:cs="Arial"/>
+          <w:sz w:val="22"/>
+          <w:szCs w:val="22"/>
+        </w:rPr>
+      </w:pPr>
+    </w:p>
+    <w:p>
+      <w:pPr>
+        <w:rPr>
+          <w:rFonts w:ascii="Arial" w:hAnsi="Arial" w:cs="Arial"/>
+          <w:sz w:val="22"/>
+          <w:szCs w:val="22"/>
+        </w:rPr>
+      </w:pPr>
+      <w:r>
+        <w:rPr>
+          <w:rFonts w:ascii="Arial" w:hAnsi="Arial" w:cs="Arial"/>
+          <w:sz w:val="22"/>
+          <w:szCs w:val="22"/>
+        </w:rPr>
+        <w:t xml:space="preserve"> Pienso que esta información puede reducirse y representante de una manera más grafica e iterativa para generar una atracción visual mejor hacia la comunidad universitaria </w:t>
+      </w:r>
+    </w:p>
+    <w:p>
+      <w:pPr>
+        <w:rPr>
+          <w:rFonts w:ascii="Arial" w:hAnsi="Arial" w:cs="Arial"/>
+          <w:sz w:val="22"/>
+          <w:szCs w:val="22"/>
+        </w:rPr>
+      </w:pPr>
+    </w:p>
+    <w:p>
+      <w:pPr>
+        <w:rPr>
+          <w:rFonts w:ascii="Arial" w:hAnsi="Arial" w:cs="Arial"/>
+          <w:sz w:val="22"/>
+          <w:szCs w:val="22"/>
+        </w:rPr>
+      </w:pPr>
+    </w:p>
+    <w:p>
+      <w:pPr>
+        <w:jc w:val="both"/>
+        <w:rPr>
+          <w:rFonts w:ascii="Arial" w:hAnsi="Arial" w:cs="Arial"/>
+          <w:sz w:val="22"/>
+          <w:szCs w:val="22"/>
+        </w:rPr>
+      </w:pPr>
+      <w:r>
+        <w:rPr>
+          <w:rFonts w:ascii="Arial" w:hAnsi="Arial" w:cs="Arial"/>
+          <w:sz w:val="22"/>
+          <w:szCs w:val="22"/>
+        </w:rPr>
+        <w:t>Dia 2023-03-1</w:t>
+      </w:r>
+      <w:r>
+        <w:rPr>
+          <w:rFonts w:ascii="Arial" w:hAnsi="Arial" w:cs="Arial"/>
+          <w:sz w:val="22"/>
+          <w:szCs w:val="22"/>
+        </w:rPr>
+        <w:t>3</w:t>
+      </w:r>
+    </w:p>
+    <w:p>
+      <w:pPr>
+        <w:jc w:val="both"/>
+        <w:rPr>
+          <w:rFonts w:ascii="Arial" w:hAnsi="Arial" w:cs="Arial"/>
+          <w:sz w:val="22"/>
+          <w:szCs w:val="22"/>
+        </w:rPr>
+      </w:pPr>
+      <w:r>
+        <w:rPr>
+          <w:rFonts w:ascii="Arial" w:hAnsi="Arial" w:cs="Arial"/>
+          <w:sz w:val="22"/>
+          <w:szCs w:val="22"/>
+        </w:rPr>
+        <w:t xml:space="preserve">Asignación: Revisión de página ISU sección “Nosotros” – </w:t>
+      </w:r>
+      <w:r>
+        <w:rPr>
+          <w:rFonts w:ascii="Arial" w:hAnsi="Arial" w:cs="Arial"/>
+          <w:sz w:val="22"/>
+          <w:szCs w:val="22"/>
+        </w:rPr>
+        <w:t>Normatividad</w:t>
+      </w:r>
+      <w:r>
+        <w:rPr>
+          <w:rFonts w:ascii="Arial" w:hAnsi="Arial" w:cs="Arial"/>
+          <w:sz w:val="22"/>
+          <w:szCs w:val="22"/>
+        </w:rPr>
+        <w:t xml:space="preserve"> </w:t>
+      </w:r>
+    </w:p>
+    <w:p>
+      <w:pPr>
+        <w:jc w:val="both"/>
+        <w:rPr>
+          <w:rFonts w:ascii="Arial" w:hAnsi="Arial" w:cs="Arial"/>
+          <w:sz w:val="22"/>
+          <w:szCs w:val="22"/>
+        </w:rPr>
+      </w:pPr>
+      <w:r>
+        <w:rPr>
+          <w:rFonts w:ascii="Arial" w:hAnsi="Arial" w:cs="Arial"/>
+          <w:sz w:val="22"/>
+          <w:szCs w:val="22"/>
+        </w:rPr>
+        <w:t>Horas realizadas: 5</w:t>
+      </w:r>
+    </w:p>
+    <w:p>
+      <w:pPr>
+        <w:rPr>
+          <w:rFonts w:ascii="Arial" w:hAnsi="Arial" w:cs="Arial"/>
+          <w:sz w:val="22"/>
+          <w:szCs w:val="22"/>
+        </w:rPr>
+      </w:pPr>
+    </w:p>
+    <w:p>
+      <w:pPr>
+        <w:rPr>
+          <w:rFonts w:ascii="Arial" w:hAnsi="Arial" w:cs="Arial"/>
+          <w:sz w:val="22"/>
+          <w:szCs w:val="22"/>
+        </w:rPr>
+      </w:pPr>
+      <w:r>
+        <w:rPr>
+          <w:rFonts w:ascii="Arial" w:hAnsi="Arial" w:cs="Arial"/>
+          <w:sz w:val="22"/>
+          <w:szCs w:val="22"/>
+        </w:rPr>
+        <w:t>La normatividad encontrada detalla cada normativa que ha sido desde 2008 hasta el 2021, pero no logro encontrar vigencia de los años:</w:t>
+      </w:r>
+    </w:p>
+    <w:p>
+      <w:pPr>
+        <w:rPr>
+          <w:rFonts w:ascii="Arial" w:hAnsi="Arial" w:cs="Arial"/>
+          <w:sz w:val="22"/>
+          <w:szCs w:val="22"/>
+        </w:rPr>
+      </w:pPr>
+    </w:p>
+    <w:p>
+      <w:pPr>
+        <w:pStyle w:val="Prrafodelista"/>
+        <w:numPr>
+          <w:ilvl w:val="0"/>
+          <w:numId w:val="15"/>
+        </w:numPr>
+        <w:rPr>
+          <w:rFonts w:ascii="Arial" w:hAnsi="Arial" w:cs="Arial"/>
+          <w:sz w:val="22"/>
+          <w:szCs w:val="22"/>
+        </w:rPr>
+      </w:pPr>
+      <w:r>
+        <w:rPr>
+          <w:rFonts w:ascii="Arial" w:hAnsi="Arial" w:cs="Arial"/>
+          <w:sz w:val="22"/>
+          <w:szCs w:val="22"/>
+        </w:rPr>
+        <w:t>2022</w:t>
+      </w:r>
+    </w:p>
+    <w:p>
+      <w:pPr>
+        <w:pStyle w:val="Prrafodelista"/>
+        <w:numPr>
+          <w:ilvl w:val="0"/>
+          <w:numId w:val="15"/>
+        </w:numPr>
+        <w:rPr>
+          <w:rFonts w:ascii="Arial" w:hAnsi="Arial" w:cs="Arial"/>
+          <w:sz w:val="22"/>
+          <w:szCs w:val="22"/>
+        </w:rPr>
+      </w:pPr>
+      <w:r>
+        <w:rPr>
+          <w:rFonts w:ascii="Arial" w:hAnsi="Arial" w:cs="Arial"/>
+          <w:sz w:val="22"/>
+          <w:szCs w:val="22"/>
+        </w:rPr>
+        <w:t>2023</w:t>
+      </w:r>
+    </w:p>
+    <w:p>
+      <w:pPr>
+        <w:pStyle w:val="Prrafodelista"/>
+        <w:numPr>
+          <w:ilvl w:val="0"/>
+          <w:numId w:val="15"/>
+        </w:numPr>
+        <w:rPr>
+          <w:rFonts w:ascii="Arial" w:hAnsi="Arial" w:cs="Arial"/>
+          <w:sz w:val="22"/>
+          <w:szCs w:val="22"/>
+        </w:rPr>
+      </w:pPr>
+      <w:r>
+        <w:rPr>
+          <w:rFonts w:ascii="Arial" w:hAnsi="Arial" w:cs="Arial"/>
+          <w:sz w:val="22"/>
+          <w:szCs w:val="22"/>
+        </w:rPr>
+        <w:t>2024</w:t>
+      </w:r>
+    </w:p>
+    <w:p>
+      <w:pPr>
+        <w:rPr>
+          <w:rFonts w:ascii="Arial" w:hAnsi="Arial" w:cs="Arial"/>
+          <w:sz w:val="22"/>
+          <w:szCs w:val="22"/>
+        </w:rPr>
+      </w:pPr>
+    </w:p>
+    <w:p>
+      <w:pPr>
+        <w:rPr>
+          <w:rFonts w:ascii="Arial" w:hAnsi="Arial" w:cs="Arial"/>
+          <w:sz w:val="22"/>
+          <w:szCs w:val="22"/>
+        </w:rPr>
+      </w:pPr>
+      <w:r>
+        <w:rPr>
+          <w:rFonts w:ascii="Arial" w:hAnsi="Arial" w:cs="Arial"/>
+          <w:noProof/>
+          <w:sz w:val="22"/>
+          <w:szCs w:val="22"/>
+        </w:rPr>
+        <w:drawing>
+          <wp:inline distT="0" distB="0" distL="0" distR="0" wp14:anchorId="63D097D6" wp14:editId="3E8672BD">
+            <wp:extent cx="5252085" cy="3208020"/>
+            <wp:effectExtent l="0" t="0" r="5715" b="5080"/>
+            <wp:docPr id="252239555" name="Imagen 5"/>
+            <wp:cNvGraphicFramePr>
+              <a:graphicFrameLocks xmlns:a="http://schemas.openxmlformats.org/drawingml/2006/main" noChangeAspect="1"/>
+            </wp:cNvGraphicFramePr>
+            <a:graphic xmlns:a="http://schemas.openxmlformats.org/drawingml/2006/main">
+              <a:graphicData uri="http://schemas.openxmlformats.org/drawingml/2006/picture">
+                <pic:pic xmlns:pic="http://schemas.openxmlformats.org/drawingml/2006/picture">
+                  <pic:nvPicPr>
+                    <pic:cNvPr id="252239555" name="Imagen 252239555"/>
+                    <pic:cNvPicPr/>
+                  </pic:nvPicPr>
+                  <pic:blipFill>
+                    <a:blip r:embed="rId16" cstate="print">
+                      <a:extLst>
+                        <a:ext uri="{28A0092B-C50C-407E-A947-70E740481C1C}">
+                          <a14:useLocalDpi xmlns:a14="http://schemas.microsoft.com/office/drawing/2010/main" val="0"/>
+                        </a:ext>
+                      </a:extLst>
+                    </a:blip>
+                    <a:stretch>
+                      <a:fillRect/>
+                    </a:stretch>
+                  </pic:blipFill>
+                  <pic:spPr>
+                    <a:xfrm>
+                      <a:off x="0" y="0"/>
+                      <a:ext cx="5252085" cy="3208020"/>
+                    </a:xfrm>
+                    <a:prstGeom prst="rect">
+                      <a:avLst/>
+                    </a:prstGeom>
+                  </pic:spPr>
+                </pic:pic>
+              </a:graphicData>
+            </a:graphic>
+          </wp:inline>
+        </w:drawing>
+      </w:r>
+    </w:p>
+    <w:p>
+      <w:pPr>
+        <w:rPr>
+          <w:rFonts w:ascii="Arial" w:hAnsi="Arial" w:cs="Arial"/>
+          <w:sz w:val="22"/>
+          <w:szCs w:val="22"/>
+        </w:rPr>
+      </w:pPr>
+    </w:p>
+    <w:p>
+      <w:pPr>
+        <w:rPr>
+          <w:rFonts w:ascii="Arial" w:hAnsi="Arial" w:cs="Arial"/>
+          <w:sz w:val="22"/>
+          <w:szCs w:val="22"/>
+        </w:rPr>
+      </w:pPr>
+    </w:p>
+    <w:p>
+      <w:pPr>
+        <w:jc w:val="both"/>
+        <w:rPr>
+          <w:rFonts w:ascii="Arial" w:hAnsi="Arial" w:cs="Arial"/>
+          <w:sz w:val="22"/>
+          <w:szCs w:val="22"/>
+        </w:rPr>
+      </w:pPr>
+      <w:r>
+        <w:rPr>
+          <w:rFonts w:ascii="Arial" w:hAnsi="Arial" w:cs="Arial"/>
+          <w:sz w:val="22"/>
+          <w:szCs w:val="22"/>
+        </w:rPr>
+        <w:t>Pienso que el orden de las fechas puede cambiarse de MM/DD/AAAA a DD/MM/AAAA dado que es confuso conocer este orden en la manera que se encuentra dentro del listado</w:t>
+      </w:r>
+    </w:p>
+    <w:p>
+      <w:pPr>
+        <w:rPr>
+          <w:rFonts w:ascii="Arial" w:hAnsi="Arial" w:cs="Arial"/>
+          <w:sz w:val="22"/>
+          <w:szCs w:val="22"/>
+        </w:rPr>
+      </w:pPr>
+    </w:p>
+    <w:p>
+      <w:pPr>
         <w:rPr>
           <w:rFonts w:ascii="Arial" w:hAnsi="Arial" w:cs="Arial"/>
           <w:sz w:val="22"/>
@@ -445,7 +1413,7 @@
                 <wp:cNvGraphicFramePr/>
                 <a:graphic xmlns:a="http://schemas.openxmlformats.org/drawingml/2006/main">
                   <a:graphicData uri="http://schemas.microsoft.com/office/word/2010/wordprocessingInk">
-                    <w14:contentPart bwMode="auto" r:id="rId11">
+                    <w14:contentPart bwMode="auto" r:id="rId17">
                       <w14:nvContentPartPr>
                         <w14:cNvContentPartPr/>
                       </w14:nvContentPartPr>
@@ -2748,6 +3716,119 @@
     </w:lvl>
   </w:abstractNum>
   <w:abstractNum w:abstractNumId="13" w15:restartNumberingAfterBreak="0">
+    <w:nsid w:val="4D853011"/>
+    <w:multiLevelType w:val="hybridMultilevel"/>
+    <w:tmpl w:val="7FC40DCC"/>
+    <w:lvl w:ilvl="0" w:tplc="040A0001">
+      <w:start w:val="1"/>
+      <w:numFmt w:val="bullet"/>
+      <w:lvlText w:val=""/>
+      <w:lvlJc w:val="left"/>
+      <w:pPr>
+        <w:ind w:left="720" w:hanging="360"/>
+      </w:pPr>
+      <w:rPr>
+        <w:rFonts w:ascii="Symbol" w:hAnsi="Symbol" w:hint="default"/>
+      </w:rPr>
+    </w:lvl>
+    <w:lvl w:ilvl="1" w:tplc="040A0003" w:tentative="1">
+      <w:start w:val="1"/>
+      <w:numFmt w:val="bullet"/>
+      <w:lvlText w:val="o"/>
+      <w:lvlJc w:val="left"/>
+      <w:pPr>
+        <w:ind w:left="1440" w:hanging="360"/>
+      </w:pPr>
+      <w:rPr>
+        <w:rFonts w:ascii="Courier New" w:hAnsi="Courier New" w:cs="Courier New" w:hint="default"/>
+      </w:rPr>
+    </w:lvl>
+    <w:lvl w:ilvl="2" w:tplc="040A0005" w:tentative="1">
+      <w:start w:val="1"/>
+      <w:numFmt w:val="bullet"/>
+      <w:lvlText w:val=""/>
+      <w:lvlJc w:val="left"/>
+      <w:pPr>
+        <w:ind w:left="2160" w:hanging="360"/>
+      </w:pPr>
+      <w:rPr>
+        <w:rFonts w:ascii="Wingdings" w:hAnsi="Wingdings" w:hint="default"/>
+      </w:rPr>
+    </w:lvl>
+    <w:lvl w:ilvl="3" w:tplc="040A0001" w:tentative="1">
+      <w:start w:val="1"/>
+      <w:numFmt w:val="bullet"/>
+      <w:lvlText w:val=""/>
+      <w:lvlJc w:val="left"/>
+      <w:pPr>
+        <w:ind w:left="2880" w:hanging="360"/>
+      </w:pPr>
+      <w:rPr>
+        <w:rFonts w:ascii="Symbol" w:hAnsi="Symbol" w:hint="default"/>
+      </w:rPr>
+    </w:lvl>
+    <w:lvl w:ilvl="4" w:tplc="040A0003" w:tentative="1">
+      <w:start w:val="1"/>
+      <w:numFmt w:val="bullet"/>
+      <w:lvlText w:val="o"/>
+      <w:lvlJc w:val="left"/>
+      <w:pPr>
+        <w:ind w:left="3600" w:hanging="360"/>
+      </w:pPr>
+      <w:rPr>
+        <w:rFonts w:ascii="Courier New" w:hAnsi="Courier New" w:cs="Courier New" w:hint="default"/>
+      </w:rPr>
+    </w:lvl>
+    <w:lvl w:ilvl="5" w:tplc="040A0005" w:tentative="1">
+      <w:start w:val="1"/>
+      <w:numFmt w:val="bullet"/>
+      <w:lvlText w:val=""/>
+      <w:lvlJc w:val="left"/>
+      <w:pPr>
+        <w:ind w:left="4320" w:hanging="360"/>
+      </w:pPr>
+      <w:rPr>
+        <w:rFonts w:ascii="Wingdings" w:hAnsi="Wingdings" w:hint="default"/>
+      </w:rPr>
+    </w:lvl>
+    <w:lvl w:ilvl="6" w:tplc="040A0001" w:tentative="1">
+      <w:start w:val="1"/>
+      <w:numFmt w:val="bullet"/>
+      <w:lvlText w:val=""/>
+      <w:lvlJc w:val="left"/>
+      <w:pPr>
+        <w:ind w:left="5040" w:hanging="360"/>
+      </w:pPr>
+      <w:rPr>
+        <w:rFonts w:ascii="Symbol" w:hAnsi="Symbol" w:hint="default"/>
+      </w:rPr>
+    </w:lvl>
+    <w:lvl w:ilvl="7" w:tplc="040A0003" w:tentative="1">
+      <w:start w:val="1"/>
+      <w:numFmt w:val="bullet"/>
+      <w:lvlText w:val="o"/>
+      <w:lvlJc w:val="left"/>
+      <w:pPr>
+        <w:ind w:left="5760" w:hanging="360"/>
+      </w:pPr>
+      <w:rPr>
+        <w:rFonts w:ascii="Courier New" w:hAnsi="Courier New" w:cs="Courier New" w:hint="default"/>
+      </w:rPr>
+    </w:lvl>
+    <w:lvl w:ilvl="8" w:tplc="040A0005" w:tentative="1">
+      <w:start w:val="1"/>
+      <w:numFmt w:val="bullet"/>
+      <w:lvlText w:val=""/>
+      <w:lvlJc w:val="left"/>
+      <w:pPr>
+        <w:ind w:left="6480" w:hanging="360"/>
+      </w:pPr>
+      <w:rPr>
+        <w:rFonts w:ascii="Wingdings" w:hAnsi="Wingdings" w:hint="default"/>
+      </w:rPr>
+    </w:lvl>
+  </w:abstractNum>
+  <w:abstractNum w:abstractNumId="14" w15:restartNumberingAfterBreak="0">
     <w:nsid w:val="6774160A"/>
     <w:multiLevelType w:val="multilevel"/>
     <w:tmpl w:val="EE4A551E"/>
@@ -2872,7 +3953,7 @@
     </w:lvl>
   </w:abstractNum>
   <w:num w:numId="1" w16cid:durableId="1432698578">
-    <w:abstractNumId w:val="13"/>
+    <w:abstractNumId w:val="14"/>
   </w:num>
   <w:num w:numId="2" w16cid:durableId="1272591276">
     <w:abstractNumId w:val="11"/>
@@ -2912,6 +3993,9 @@
   </w:num>
   <w:num w:numId="14" w16cid:durableId="931934217">
     <w:abstractNumId w:val="5"/>
+  </w:num>
+  <w:num w:numId="15" w16cid:durableId="58404862">
+    <w:abstractNumId w:val="13"/>
   </w:num>
 </w:numbering>
 </file>
@@ -3825,19 +4909,6 @@
 </file>
 
 <file path=customXml/item2.xml><?xml version="1.0" encoding="utf-8"?>
-<?mso-contentType ?>
-<FormTemplates xmlns="http://schemas.microsoft.com/sharepoint/v3/contenttype/forms">
-  <Display>DocumentLibraryForm</Display>
-  <Edit>DocumentLibraryForm</Edit>
-  <New>DocumentLibraryForm</New>
-</FormTemplates>
-</file>
-
-<file path=customXml/item3.xml><?xml version="1.0" encoding="utf-8"?>
-<b:Sources xmlns:b="http://schemas.openxmlformats.org/officeDocument/2006/bibliography" xmlns="http://schemas.openxmlformats.org/officeDocument/2006/bibliography" SelectedStyle="\APASixthEditionOfficeOnline.xsl" StyleName="APA" Version="6"/>
-</file>
-
-<file path=customXml/item4.xml><?xml version="1.0" encoding="utf-8"?>
 <ct:contentTypeSchema xmlns:ct="http://schemas.microsoft.com/office/2006/metadata/contentType" xmlns:ma="http://schemas.microsoft.com/office/2006/metadata/properties/metaAttributes" ct:_="" ma:_="" ma:contentTypeName="Document" ma:contentTypeID="0x010100055FD01286F2FC409F25C3B5490AFAB1" ma:contentTypeVersion="11" ma:contentTypeDescription="Create a new document." ma:contentTypeScope="" ma:versionID="24e741e755b6ba0df6ce4c8a8553fb73">
   <xsd:schema xmlns:xsd="http://www.w3.org/2001/XMLSchema" xmlns:xs="http://www.w3.org/2001/XMLSchema" xmlns:p="http://schemas.microsoft.com/office/2006/metadata/properties" xmlns:ns3="632c1e4e-69c6-4d1f-81a1-009441d464e5" xmlns:ns4="39f7a895-868e-4739-ab10-589c64175fbd" targetNamespace="http://schemas.microsoft.com/office/2006/metadata/properties" ma:root="true" ma:fieldsID="1b1c0a40124c27a58424e983c82c30ce" ns3:_="" ns4:_="">
     <xsd:import namespace="632c1e4e-69c6-4d1f-81a1-009441d464e5"/>
@@ -4046,6 +5117,19 @@
 </ct:contentTypeSchema>
 </file>
 
+<file path=customXml/item3.xml><?xml version="1.0" encoding="utf-8"?>
+<b:Sources xmlns:b="http://schemas.openxmlformats.org/officeDocument/2006/bibliography" xmlns="http://schemas.openxmlformats.org/officeDocument/2006/bibliography" SelectedStyle="\APASixthEditionOfficeOnline.xsl" StyleName="APA" Version="6"/>
+</file>
+
+<file path=customXml/item4.xml><?xml version="1.0" encoding="utf-8"?>
+<?mso-contentType ?>
+<FormTemplates xmlns="http://schemas.microsoft.com/sharepoint/v3/contenttype/forms">
+  <Display>DocumentLibraryForm</Display>
+  <Edit>DocumentLibraryForm</Edit>
+  <New>DocumentLibraryForm</New>
+</FormTemplates>
+</file>
+
 <file path=customXml/itemProps1.xml><?xml version="1.0" encoding="utf-8"?>
 <ds:datastoreItem xmlns:ds="http://schemas.openxmlformats.org/officeDocument/2006/customXml" ds:itemID="{FD5DC4B5-7AF2-4717-8C99-7D512690A17A}">
   <ds:schemaRefs>
@@ -4056,22 +5140,6 @@
 </file>
 
 <file path=customXml/itemProps2.xml><?xml version="1.0" encoding="utf-8"?>
-<ds:datastoreItem xmlns:ds="http://schemas.openxmlformats.org/officeDocument/2006/customXml" ds:itemID="{CC2592FE-78D6-40C7-A6A2-340A843E3749}">
-  <ds:schemaRefs>
-    <ds:schemaRef ds:uri="http://schemas.microsoft.com/sharepoint/v3/contenttype/forms"/>
-  </ds:schemaRefs>
-</ds:datastoreItem>
-</file>
-
-<file path=customXml/itemProps3.xml><?xml version="1.0" encoding="utf-8"?>
-<ds:datastoreItem xmlns:ds="http://schemas.openxmlformats.org/officeDocument/2006/customXml" ds:itemID="{9EC0557C-15E5-4051-8746-B8FD01084FFD}">
-  <ds:schemaRefs>
-    <ds:schemaRef ds:uri="http://schemas.openxmlformats.org/officeDocument/2006/bibliography"/>
-  </ds:schemaRefs>
-</ds:datastoreItem>
-</file>
-
-<file path=customXml/itemProps4.xml><?xml version="1.0" encoding="utf-8"?>
 <ds:datastoreItem xmlns:ds="http://schemas.openxmlformats.org/officeDocument/2006/customXml" ds:itemID="{2FE5F4A2-3EE7-4D23-9AA3-20AF1E0F5AB6}">
   <ds:schemaRefs>
     <ds:schemaRef ds:uri="http://schemas.microsoft.com/office/2006/metadata/contentType"/>
@@ -4088,4 +5156,20 @@
     <ds:schemaRef ds:uri="http://schemas.microsoft.com/internal/obd"/>
   </ds:schemaRefs>
 </ds:datastoreItem>
+</file>
+
+<file path=customXml/itemProps3.xml><?xml version="1.0" encoding="utf-8"?>
+<ds:datastoreItem xmlns:ds="http://schemas.openxmlformats.org/officeDocument/2006/customXml" ds:itemID="{9EC0557C-15E5-4051-8746-B8FD01084FFD}">
+  <ds:schemaRefs>
+    <ds:schemaRef ds:uri="http://schemas.openxmlformats.org/officeDocument/2006/bibliography"/>
+  </ds:schemaRefs>
+</ds:datastoreItem>
+</file>
+
+<file path=customXml/itemProps4.xml><?xml version="1.0" encoding="utf-8"?>
+<ds:datastoreItem xmlns:ds="http://schemas.openxmlformats.org/officeDocument/2006/customXml" ds:itemID="{CC2592FE-78D6-40C7-A6A2-340A843E3749}">
+  <ds:schemaRefs>
+    <ds:schemaRef ds:uri="http://schemas.microsoft.com/sharepoint/v3/contenttype/forms"/>
+  </ds:schemaRefs>
+</ds:datastoreItem>
 </file>
</xml_diff>

<commit_message>
Subo semana 4 👩‍💻
</commit_message>
<xml_diff>
--- a/Semana 3/ADOr006_V7_SEMANA 3_JULIANA CASTILLO ARAUJO.docx
+++ b/Semana 3/ADOr006_V7_SEMANA 3_JULIANA CASTILLO ARAUJO.docx
@@ -311,23 +311,7 @@
           <w:sz w:val="22"/>
           <w:szCs w:val="22"/>
         </w:rPr>
-        <w:t>2023-03-1</w:t>
-      </w:r>
-      <w:r>
-        <w:rPr>
-          <w:rFonts w:ascii="Arial" w:hAnsi="Arial" w:cs="Arial"/>
-          <w:sz w:val="22"/>
-          <w:szCs w:val="22"/>
-        </w:rPr>
-        <w:t>5</w:t>
-      </w:r>
-      <w:r>
-        <w:rPr>
-          <w:rFonts w:ascii="Arial" w:hAnsi="Arial" w:cs="Arial"/>
-          <w:sz w:val="22"/>
-          <w:szCs w:val="22"/>
-        </w:rPr>
-        <w:t xml:space="preserve"> </w:t>
+        <w:t xml:space="preserve">2023-03-15 </w:t>
       </w:r>
     </w:p>
     <w:p>
@@ -679,15 +663,7 @@
           <w:sz w:val="22"/>
           <w:szCs w:val="22"/>
         </w:rPr>
-        <w:t>Dia 2023-03-1</w:t>
-      </w:r>
-      <w:r>
-        <w:rPr>
-          <w:rFonts w:ascii="Arial" w:hAnsi="Arial" w:cs="Arial"/>
-          <w:sz w:val="22"/>
-          <w:szCs w:val="22"/>
-        </w:rPr>
-        <w:t>2</w:t>
+        <w:t>Dia 2023-03-12</w:t>
       </w:r>
     </w:p>
     <w:p>
@@ -705,15 +681,7 @@
           <w:sz w:val="22"/>
           <w:szCs w:val="22"/>
         </w:rPr>
-        <w:t xml:space="preserve">Asignación: Revisión de página ISU sección “Nosotros” – </w:t>
-      </w:r>
-      <w:r>
-        <w:rPr>
-          <w:rFonts w:ascii="Arial" w:hAnsi="Arial" w:cs="Arial"/>
-          <w:sz w:val="22"/>
-          <w:szCs w:val="22"/>
-        </w:rPr>
-        <w:t xml:space="preserve">Vinculación y </w:t>
+        <w:t xml:space="preserve">Asignación: Revisión de página ISU sección “Nosotros” – Vinculación y </w:t>
       </w:r>
       <w:r>
         <w:rPr>
@@ -767,23 +735,7 @@
           <w:sz w:val="22"/>
           <w:szCs w:val="22"/>
         </w:rPr>
-        <w:t xml:space="preserve">En la revisión de la página ISU detalle la </w:t>
-      </w:r>
-      <w:r>
-        <w:rPr>
-          <w:rFonts w:ascii="Arial" w:hAnsi="Arial" w:cs="Arial"/>
-          <w:sz w:val="22"/>
-          <w:szCs w:val="22"/>
-        </w:rPr>
-        <w:t xml:space="preserve">vinculación </w:t>
-      </w:r>
-      <w:r>
-        <w:rPr>
-          <w:rFonts w:ascii="Arial" w:hAnsi="Arial" w:cs="Arial"/>
-          <w:sz w:val="22"/>
-          <w:szCs w:val="22"/>
-        </w:rPr>
-        <w:t xml:space="preserve">de ISU </w:t>
+        <w:t xml:space="preserve">En la revisión de la página ISU detalle la vinculación de ISU </w:t>
       </w:r>
       <w:r>
         <w:rPr>
@@ -799,15 +751,7 @@
           <w:sz w:val="22"/>
           <w:szCs w:val="22"/>
         </w:rPr>
-        <w:t xml:space="preserve"> considero </w:t>
-      </w:r>
-      <w:r>
-        <w:rPr>
-          <w:rFonts w:ascii="Arial" w:hAnsi="Arial" w:cs="Arial"/>
-          <w:sz w:val="22"/>
-          <w:szCs w:val="22"/>
-        </w:rPr>
-        <w:t>actualizar esta información de 2016 ha versiones más actuales, ya sean estas de los acuerdos vigentes de vinculación de 2022 o 2023</w:t>
+        <w:t xml:space="preserve"> considero actualizar esta información de 2016 ha versiones más actuales, ya sean estas de los acuerdos vigentes de vinculación de 2022 o 2023</w:t>
       </w:r>
     </w:p>
     <w:p>
@@ -974,7 +918,7 @@
           <w:szCs w:val="22"/>
         </w:rPr>
         <w:drawing>
-          <wp:inline distT="0" distB="0" distL="0" distR="0" wp14:anchorId="045FB557" wp14:editId="46ECA03D">
+          <wp:inline distT="0" distB="0" distL="0" distR="0" wp14:anchorId="045FB557" wp14:editId="11C5BAF5">
             <wp:extent cx="5252085" cy="791210"/>
             <wp:effectExtent l="0" t="0" r="5715" b="0"/>
             <wp:docPr id="283833212" name="Imagen 4"/>
@@ -1075,15 +1019,7 @@
           <w:sz w:val="22"/>
           <w:szCs w:val="22"/>
         </w:rPr>
-        <w:t>Dia 2023-03-1</w:t>
-      </w:r>
-      <w:r>
-        <w:rPr>
-          <w:rFonts w:ascii="Arial" w:hAnsi="Arial" w:cs="Arial"/>
-          <w:sz w:val="22"/>
-          <w:szCs w:val="22"/>
-        </w:rPr>
-        <w:t>3</w:t>
+        <w:t>Dia 2023-03-13</w:t>
       </w:r>
     </w:p>
     <w:p>
@@ -1101,23 +1037,7 @@
           <w:sz w:val="22"/>
           <w:szCs w:val="22"/>
         </w:rPr>
-        <w:t xml:space="preserve">Asignación: Revisión de página ISU sección “Nosotros” – </w:t>
-      </w:r>
-      <w:r>
-        <w:rPr>
-          <w:rFonts w:ascii="Arial" w:hAnsi="Arial" w:cs="Arial"/>
-          <w:sz w:val="22"/>
-          <w:szCs w:val="22"/>
-        </w:rPr>
-        <w:t>Normatividad</w:t>
-      </w:r>
-      <w:r>
-        <w:rPr>
-          <w:rFonts w:ascii="Arial" w:hAnsi="Arial" w:cs="Arial"/>
-          <w:sz w:val="22"/>
-          <w:szCs w:val="22"/>
-        </w:rPr>
-        <w:t xml:space="preserve"> </w:t>
+        <w:t xml:space="preserve">Asignación: Revisión de página ISU sección “Nosotros” – Normatividad </w:t>
       </w:r>
     </w:p>
     <w:p>
@@ -1341,6 +1261,15 @@
         </w:rPr>
         <w:t>Pienso que el orden de las fechas puede cambiarse de MM/DD/AAAA a DD/MM/AAAA dado que es confuso conocer este orden en la manera que se encuentra dentro del listado</w:t>
       </w:r>
+    </w:p>
+    <w:p>
+      <w:pPr>
+        <w:rPr>
+          <w:rFonts w:ascii="Arial" w:hAnsi="Arial" w:cs="Arial"/>
+          <w:sz w:val="22"/>
+          <w:szCs w:val="22"/>
+        </w:rPr>
+      </w:pPr>
     </w:p>
     <w:p>
       <w:pPr>
@@ -4903,12 +4832,19 @@
 </file>
 
 <file path=customXml/item1.xml><?xml version="1.0" encoding="utf-8"?>
-<p:properties xmlns:p="http://schemas.microsoft.com/office/2006/metadata/properties" xmlns:xsi="http://www.w3.org/2001/XMLSchema-instance" xmlns:pc="http://schemas.microsoft.com/office/infopath/2007/PartnerControls">
-  <documentManagement/>
-</p:properties>
+<?mso-contentType ?>
+<FormTemplates xmlns="http://schemas.microsoft.com/sharepoint/v3/contenttype/forms">
+  <Display>DocumentLibraryForm</Display>
+  <Edit>DocumentLibraryForm</Edit>
+  <New>DocumentLibraryForm</New>
+</FormTemplates>
 </file>
 
 <file path=customXml/item2.xml><?xml version="1.0" encoding="utf-8"?>
+<b:Sources xmlns:b="http://schemas.openxmlformats.org/officeDocument/2006/bibliography" xmlns="http://schemas.openxmlformats.org/officeDocument/2006/bibliography" SelectedStyle="\APASixthEditionOfficeOnline.xsl" StyleName="APA" Version="6"/>
+</file>
+
+<file path=customXml/item3.xml><?xml version="1.0" encoding="utf-8"?>
 <ct:contentTypeSchema xmlns:ct="http://schemas.microsoft.com/office/2006/metadata/contentType" xmlns:ma="http://schemas.microsoft.com/office/2006/metadata/properties/metaAttributes" ct:_="" ma:_="" ma:contentTypeName="Document" ma:contentTypeID="0x010100055FD01286F2FC409F25C3B5490AFAB1" ma:contentTypeVersion="11" ma:contentTypeDescription="Create a new document." ma:contentTypeScope="" ma:versionID="24e741e755b6ba0df6ce4c8a8553fb73">
   <xsd:schema xmlns:xsd="http://www.w3.org/2001/XMLSchema" xmlns:xs="http://www.w3.org/2001/XMLSchema" xmlns:p="http://schemas.microsoft.com/office/2006/metadata/properties" xmlns:ns3="632c1e4e-69c6-4d1f-81a1-009441d464e5" xmlns:ns4="39f7a895-868e-4739-ab10-589c64175fbd" targetNamespace="http://schemas.microsoft.com/office/2006/metadata/properties" ma:root="true" ma:fieldsID="1b1c0a40124c27a58424e983c82c30ce" ns3:_="" ns4:_="">
     <xsd:import namespace="632c1e4e-69c6-4d1f-81a1-009441d464e5"/>
@@ -5117,29 +5053,29 @@
 </ct:contentTypeSchema>
 </file>
 
-<file path=customXml/item3.xml><?xml version="1.0" encoding="utf-8"?>
-<b:Sources xmlns:b="http://schemas.openxmlformats.org/officeDocument/2006/bibliography" xmlns="http://schemas.openxmlformats.org/officeDocument/2006/bibliography" SelectedStyle="\APASixthEditionOfficeOnline.xsl" StyleName="APA" Version="6"/>
-</file>
-
 <file path=customXml/item4.xml><?xml version="1.0" encoding="utf-8"?>
-<?mso-contentType ?>
-<FormTemplates xmlns="http://schemas.microsoft.com/sharepoint/v3/contenttype/forms">
-  <Display>DocumentLibraryForm</Display>
-  <Edit>DocumentLibraryForm</Edit>
-  <New>DocumentLibraryForm</New>
-</FormTemplates>
+<p:properties xmlns:p="http://schemas.microsoft.com/office/2006/metadata/properties" xmlns:xsi="http://www.w3.org/2001/XMLSchema-instance" xmlns:pc="http://schemas.microsoft.com/office/infopath/2007/PartnerControls">
+  <documentManagement/>
+</p:properties>
 </file>
 
 <file path=customXml/itemProps1.xml><?xml version="1.0" encoding="utf-8"?>
-<ds:datastoreItem xmlns:ds="http://schemas.openxmlformats.org/officeDocument/2006/customXml" ds:itemID="{FD5DC4B5-7AF2-4717-8C99-7D512690A17A}">
+<ds:datastoreItem xmlns:ds="http://schemas.openxmlformats.org/officeDocument/2006/customXml" ds:itemID="{CC2592FE-78D6-40C7-A6A2-340A843E3749}">
   <ds:schemaRefs>
-    <ds:schemaRef ds:uri="http://schemas.microsoft.com/office/2006/metadata/properties"/>
-    <ds:schemaRef ds:uri="http://schemas.microsoft.com/office/infopath/2007/PartnerControls"/>
+    <ds:schemaRef ds:uri="http://schemas.microsoft.com/sharepoint/v3/contenttype/forms"/>
   </ds:schemaRefs>
 </ds:datastoreItem>
 </file>
 
 <file path=customXml/itemProps2.xml><?xml version="1.0" encoding="utf-8"?>
+<ds:datastoreItem xmlns:ds="http://schemas.openxmlformats.org/officeDocument/2006/customXml" ds:itemID="{9EC0557C-15E5-4051-8746-B8FD01084FFD}">
+  <ds:schemaRefs>
+    <ds:schemaRef ds:uri="http://schemas.openxmlformats.org/officeDocument/2006/bibliography"/>
+  </ds:schemaRefs>
+</ds:datastoreItem>
+</file>
+
+<file path=customXml/itemProps3.xml><?xml version="1.0" encoding="utf-8"?>
 <ds:datastoreItem xmlns:ds="http://schemas.openxmlformats.org/officeDocument/2006/customXml" ds:itemID="{2FE5F4A2-3EE7-4D23-9AA3-20AF1E0F5AB6}">
   <ds:schemaRefs>
     <ds:schemaRef ds:uri="http://schemas.microsoft.com/office/2006/metadata/contentType"/>
@@ -5158,18 +5094,11 @@
 </ds:datastoreItem>
 </file>
 
-<file path=customXml/itemProps3.xml><?xml version="1.0" encoding="utf-8"?>
-<ds:datastoreItem xmlns:ds="http://schemas.openxmlformats.org/officeDocument/2006/customXml" ds:itemID="{9EC0557C-15E5-4051-8746-B8FD01084FFD}">
+<file path=customXml/itemProps4.xml><?xml version="1.0" encoding="utf-8"?>
+<ds:datastoreItem xmlns:ds="http://schemas.openxmlformats.org/officeDocument/2006/customXml" ds:itemID="{FD5DC4B5-7AF2-4717-8C99-7D512690A17A}">
   <ds:schemaRefs>
-    <ds:schemaRef ds:uri="http://schemas.openxmlformats.org/officeDocument/2006/bibliography"/>
-  </ds:schemaRefs>
-</ds:datastoreItem>
-</file>
-
-<file path=customXml/itemProps4.xml><?xml version="1.0" encoding="utf-8"?>
-<ds:datastoreItem xmlns:ds="http://schemas.openxmlformats.org/officeDocument/2006/customXml" ds:itemID="{CC2592FE-78D6-40C7-A6A2-340A843E3749}">
-  <ds:schemaRefs>
-    <ds:schemaRef ds:uri="http://schemas.microsoft.com/sharepoint/v3/contenttype/forms"/>
+    <ds:schemaRef ds:uri="http://schemas.microsoft.com/office/2006/metadata/properties"/>
+    <ds:schemaRef ds:uri="http://schemas.microsoft.com/office/infopath/2007/PartnerControls"/>
   </ds:schemaRefs>
 </ds:datastoreItem>
 </file>
</xml_diff>